<commit_message>
FALTAN ejercicios 9 y 13
</commit_message>
<xml_diff>
--- a/Ejercicios/Ejercicios.docx
+++ b/Ejercicios/Ejercicios.docx
@@ -8942,7 +8942,7 @@
           <w:u w:val="single"/>
           <w:lang w:val="es-AR" w:eastAsia="zh-CN" w:bidi="hi-IN"/>
         </w:rPr>
-        <w:t>10</w:t>
+        <w:t>9</w:t>
       </w:r>
       <w:r>
         <w:rPr>
@@ -8961,6 +8961,80 @@
       <w:pPr>
         <w:pStyle w:val="Normal"/>
         <w:rPr>
+          <w:rFonts w:ascii="Liberation Serif" w:hAnsi="Liberation Serif" w:eastAsia="Liberation Serif" w:cs="Liberation Serif"/>
+          <w:noProof w:val="0"/>
+          <w:sz w:val="24"/>
+          <w:szCs w:val="24"/>
+          <w:lang w:val="es-AR"/>
+        </w:rPr>
+      </w:pPr>
+    </w:p>
+    <w:p>
+      <w:pPr>
+        <w:pStyle w:val="Normal"/>
+        <w:rPr>
+          <w:rFonts w:ascii="Liberation Serif" w:hAnsi="Liberation Serif" w:eastAsia="Liberation Serif" w:cs="Liberation Serif"/>
+          <w:noProof w:val="0"/>
+          <w:sz w:val="24"/>
+          <w:szCs w:val="24"/>
+          <w:lang w:val="es-AR"/>
+        </w:rPr>
+      </w:pPr>
+    </w:p>
+    <w:p w14:noSpellErr="1">
+      <w:pPr>
+        <w:pStyle w:val="Normal"/>
+        <w:rPr>
+          <w:b w:val="1"/>
+          <w:bCs w:val="1"/>
+          <w:color w:val="00000A"/>
+          <w:sz w:val="24"/>
+          <w:szCs w:val="24"/>
+          <w:u w:val="single"/>
+          <w:lang w:val="es-AR" w:eastAsia="zh-CN" w:bidi="hi-IN"/>
+        </w:rPr>
+      </w:pPr>
+      <w:r>
+        <w:rPr>
+          <w:b w:val="1"/>
+          <w:bCs w:val="1"/>
+          <w:color w:val="00000A"/>
+          <w:sz w:val="24"/>
+          <w:szCs w:val="24"/>
+          <w:u w:val="single"/>
+          <w:lang w:val="es-AR" w:eastAsia="zh-CN" w:bidi="hi-IN"/>
+        </w:rPr>
+        <w:t xml:space="preserve">Ejercicio </w:t>
+      </w:r>
+      <w:r>
+        <w:rPr>
+          <w:b w:val="1"/>
+          <w:bCs w:val="1"/>
+          <w:color w:val="00000A"/>
+          <w:sz w:val="24"/>
+          <w:szCs w:val="24"/>
+          <w:u w:val="single"/>
+          <w:lang w:val="es-AR" w:eastAsia="zh-CN" w:bidi="hi-IN"/>
+        </w:rPr>
+        <w:t>10</w:t>
+      </w:r>
+      <w:r>
+        <w:rPr>
+          <w:b w:val="1"/>
+          <w:bCs w:val="1"/>
+          <w:color w:val="00000A"/>
+          <w:sz w:val="24"/>
+          <w:szCs w:val="24"/>
+          <w:u w:val="single"/>
+          <w:lang w:val="es-AR" w:eastAsia="zh-CN" w:bidi="hi-IN"/>
+        </w:rPr>
+        <w:t>:</w:t>
+      </w:r>
+    </w:p>
+    <w:p>
+      <w:pPr>
+        <w:pStyle w:val="Normal"/>
+        <w:rPr>
           <w:b w:val="0"/>
           <w:bCs w:val="0"/>
           <w:color w:val="00000A"/>
@@ -10683,6 +10757,625 @@
         <w:t>end</w:t>
       </w:r>
       <w:proofErr w:type="spellEnd"/>
+    </w:p>
+    <w:p>
+      <w:pPr>
+        <w:pStyle w:val="Normal"/>
+        <w:rPr>
+          <w:rFonts w:ascii="Liberation Serif" w:hAnsi="Liberation Serif" w:eastAsia="Liberation Serif" w:cs="Liberation Serif"/>
+          <w:noProof w:val="0"/>
+          <w:sz w:val="24"/>
+          <w:szCs w:val="24"/>
+          <w:lang w:val="es-AR"/>
+        </w:rPr>
+      </w:pPr>
+    </w:p>
+    <w:p w14:noSpellErr="1">
+      <w:pPr>
+        <w:pStyle w:val="Normal"/>
+        <w:rPr>
+          <w:b w:val="1"/>
+          <w:bCs w:val="1"/>
+          <w:color w:val="00000A"/>
+          <w:sz w:val="24"/>
+          <w:szCs w:val="24"/>
+          <w:u w:val="single"/>
+          <w:lang w:val="es-AR" w:eastAsia="zh-CN" w:bidi="hi-IN"/>
+        </w:rPr>
+      </w:pPr>
+      <w:r>
+        <w:rPr>
+          <w:b w:val="1"/>
+          <w:bCs w:val="1"/>
+          <w:color w:val="00000A"/>
+          <w:sz w:val="24"/>
+          <w:szCs w:val="24"/>
+          <w:u w:val="single"/>
+          <w:lang w:val="es-AR" w:eastAsia="zh-CN" w:bidi="hi-IN"/>
+        </w:rPr>
+        <w:t xml:space="preserve">Ejercicio </w:t>
+      </w:r>
+      <w:r>
+        <w:rPr>
+          <w:b w:val="1"/>
+          <w:bCs w:val="1"/>
+          <w:color w:val="00000A"/>
+          <w:sz w:val="24"/>
+          <w:szCs w:val="24"/>
+          <w:u w:val="single"/>
+          <w:lang w:val="es-AR" w:eastAsia="zh-CN" w:bidi="hi-IN"/>
+        </w:rPr>
+        <w:t>1</w:t>
+      </w:r>
+      <w:r>
+        <w:rPr>
+          <w:b w:val="1"/>
+          <w:bCs w:val="1"/>
+          <w:color w:val="00000A"/>
+          <w:sz w:val="24"/>
+          <w:szCs w:val="24"/>
+          <w:u w:val="single"/>
+          <w:lang w:val="es-AR" w:eastAsia="zh-CN" w:bidi="hi-IN"/>
+        </w:rPr>
+        <w:t>2</w:t>
+      </w:r>
+      <w:r>
+        <w:rPr>
+          <w:b w:val="1"/>
+          <w:bCs w:val="1"/>
+          <w:color w:val="00000A"/>
+          <w:sz w:val="24"/>
+          <w:szCs w:val="24"/>
+          <w:u w:val="single"/>
+          <w:lang w:val="es-AR" w:eastAsia="zh-CN" w:bidi="hi-IN"/>
+        </w:rPr>
+        <w:t>:</w:t>
+      </w:r>
+    </w:p>
+    <w:p>
+      <w:pPr>
+        <w:pStyle w:val="Normal"/>
+        <w:rPr>
+          <w:rFonts w:ascii="Liberation Serif" w:hAnsi="Liberation Serif" w:eastAsia="Liberation Serif" w:cs="Liberation Serif"/>
+          <w:noProof w:val="0"/>
+          <w:sz w:val="24"/>
+          <w:szCs w:val="24"/>
+          <w:lang w:val="es-AR"/>
+        </w:rPr>
+      </w:pPr>
+    </w:p>
+    <w:p w14:noSpellErr="1">
+      <w:r>
+        <w:rPr>
+          <w:rFonts w:ascii="Liberation Serif" w:hAnsi="Liberation Serif" w:eastAsia="Liberation Serif" w:cs="Liberation Serif"/>
+          <w:noProof w:val="0"/>
+          <w:sz w:val="24"/>
+          <w:szCs w:val="24"/>
+          <w:lang w:val="es-AR"/>
+        </w:rPr>
+        <w:t>declare X Y Z in</w:t>
+      </w:r>
+    </w:p>
+    <w:p>
+      <w:r>
+        <w:rPr>
+          <w:rFonts w:ascii="Liberation Serif" w:hAnsi="Liberation Serif" w:eastAsia="Liberation Serif" w:cs="Liberation Serif"/>
+          <w:noProof w:val="0"/>
+          <w:sz w:val="24"/>
+          <w:szCs w:val="24"/>
+          <w:lang w:val="es-AR"/>
+        </w:rPr>
+        <w:t>X={</w:t>
+      </w:r>
+      <w:proofErr w:type="spellStart"/>
+      <w:r>
+        <w:rPr>
+          <w:rFonts w:ascii="Liberation Serif" w:hAnsi="Liberation Serif" w:eastAsia="Liberation Serif" w:cs="Liberation Serif"/>
+          <w:noProof w:val="0"/>
+          <w:sz w:val="24"/>
+          <w:szCs w:val="24"/>
+          <w:lang w:val="es-AR"/>
+        </w:rPr>
+        <w:t>NewCell</w:t>
+      </w:r>
+      <w:proofErr w:type="spellEnd"/>
+      <w:r>
+        <w:rPr>
+          <w:rFonts w:ascii="Liberation Serif" w:hAnsi="Liberation Serif" w:eastAsia="Liberation Serif" w:cs="Liberation Serif"/>
+          <w:noProof w:val="0"/>
+          <w:sz w:val="24"/>
+          <w:szCs w:val="24"/>
+          <w:lang w:val="es-AR"/>
+        </w:rPr>
+        <w:t xml:space="preserve"> 0}</w:t>
+      </w:r>
+    </w:p>
+    <w:p>
+      <w:r>
+        <w:rPr>
+          <w:rFonts w:ascii="Liberation Serif" w:hAnsi="Liberation Serif" w:eastAsia="Liberation Serif" w:cs="Liberation Serif"/>
+          <w:noProof w:val="0"/>
+          <w:sz w:val="24"/>
+          <w:szCs w:val="24"/>
+          <w:lang w:val="es-AR"/>
+        </w:rPr>
+        <w:t>{</w:t>
+      </w:r>
+      <w:proofErr w:type="spellStart"/>
+      <w:r>
+        <w:rPr>
+          <w:rFonts w:ascii="Liberation Serif" w:hAnsi="Liberation Serif" w:eastAsia="Liberation Serif" w:cs="Liberation Serif"/>
+          <w:noProof w:val="0"/>
+          <w:sz w:val="24"/>
+          <w:szCs w:val="24"/>
+          <w:lang w:val="es-AR"/>
+        </w:rPr>
+        <w:t>Assign</w:t>
+      </w:r>
+      <w:proofErr w:type="spellEnd"/>
+      <w:r>
+        <w:rPr>
+          <w:rFonts w:ascii="Liberation Serif" w:hAnsi="Liberation Serif" w:eastAsia="Liberation Serif" w:cs="Liberation Serif"/>
+          <w:noProof w:val="0"/>
+          <w:sz w:val="24"/>
+          <w:szCs w:val="24"/>
+          <w:lang w:val="es-AR"/>
+        </w:rPr>
+        <w:t xml:space="preserve"> X 5}</w:t>
+      </w:r>
+    </w:p>
+    <w:p w14:noSpellErr="1">
+      <w:r>
+        <w:rPr>
+          <w:rFonts w:ascii="Liberation Serif" w:hAnsi="Liberation Serif" w:eastAsia="Liberation Serif" w:cs="Liberation Serif"/>
+          <w:noProof w:val="0"/>
+          <w:sz w:val="24"/>
+          <w:szCs w:val="24"/>
+          <w:lang w:val="es-AR"/>
+        </w:rPr>
+        <w:t xml:space="preserve">Y=X # </w:t>
+      </w:r>
+      <w:r>
+        <w:rPr>
+          <w:rFonts w:ascii="Liberation Serif" w:hAnsi="Liberation Serif" w:eastAsia="Liberation Serif" w:cs="Liberation Serif"/>
+          <w:noProof w:val="0"/>
+          <w:sz w:val="24"/>
+          <w:szCs w:val="24"/>
+          <w:lang w:val="es-AR"/>
+        </w:rPr>
+        <w:t>Y refiere a la misma celda que X</w:t>
+      </w:r>
+    </w:p>
+    <w:p>
+      <w:pPr>
+        <w:rPr>
+          <w:rFonts w:ascii="Liberation Serif" w:hAnsi="Liberation Serif" w:eastAsia="Liberation Serif" w:cs="Liberation Serif"/>
+          <w:noProof w:val="0"/>
+          <w:sz w:val="24"/>
+          <w:szCs w:val="24"/>
+          <w:lang w:val="es-AR"/>
+        </w:rPr>
+      </w:pPr>
+      <w:r>
+        <w:rPr>
+          <w:rFonts w:ascii="Liberation Serif" w:hAnsi="Liberation Serif" w:eastAsia="Liberation Serif" w:cs="Liberation Serif"/>
+          <w:noProof w:val="0"/>
+          <w:sz w:val="24"/>
+          <w:szCs w:val="24"/>
+          <w:lang w:val="es-AR"/>
+        </w:rPr>
+        <w:t>{</w:t>
+      </w:r>
+      <w:proofErr w:type="spellStart"/>
+      <w:r>
+        <w:rPr>
+          <w:rFonts w:ascii="Liberation Serif" w:hAnsi="Liberation Serif" w:eastAsia="Liberation Serif" w:cs="Liberation Serif"/>
+          <w:noProof w:val="0"/>
+          <w:sz w:val="24"/>
+          <w:szCs w:val="24"/>
+          <w:lang w:val="es-AR"/>
+        </w:rPr>
+        <w:t>Assign</w:t>
+      </w:r>
+      <w:proofErr w:type="spellEnd"/>
+      <w:r>
+        <w:rPr>
+          <w:rFonts w:ascii="Liberation Serif" w:hAnsi="Liberation Serif" w:eastAsia="Liberation Serif" w:cs="Liberation Serif"/>
+          <w:noProof w:val="0"/>
+          <w:sz w:val="24"/>
+          <w:szCs w:val="24"/>
+          <w:lang w:val="es-AR"/>
+        </w:rPr>
+        <w:t xml:space="preserve"> Y 10} #</w:t>
+      </w:r>
+      <w:r>
+        <w:rPr>
+          <w:rFonts w:ascii="Liberation Serif" w:hAnsi="Liberation Serif" w:eastAsia="Liberation Serif" w:cs="Liberation Serif"/>
+          <w:noProof w:val="0"/>
+          <w:sz w:val="24"/>
+          <w:szCs w:val="24"/>
+          <w:lang w:val="es-AR"/>
+        </w:rPr>
+        <w:t>Asignamos 10 a la celda de Y</w:t>
+      </w:r>
+      <w:r>
+        <w:rPr>
+          <w:rFonts w:ascii="Liberation Serif" w:hAnsi="Liberation Serif" w:eastAsia="Liberation Serif" w:cs="Liberation Serif"/>
+          <w:noProof w:val="0"/>
+          <w:sz w:val="24"/>
+          <w:szCs w:val="24"/>
+          <w:lang w:val="es-AR"/>
+        </w:rPr>
+        <w:t xml:space="preserve"> </w:t>
+      </w:r>
+      <w:proofErr w:type="spellStart"/>
+      <w:r>
+        <w:rPr>
+          <w:rFonts w:ascii="Liberation Serif" w:hAnsi="Liberation Serif" w:eastAsia="Liberation Serif" w:cs="Liberation Serif"/>
+          <w:noProof w:val="0"/>
+          <w:sz w:val="24"/>
+          <w:szCs w:val="24"/>
+          <w:lang w:val="es-AR"/>
+        </w:rPr>
+        <w:t>y</w:t>
+      </w:r>
+      <w:proofErr w:type="spellEnd"/>
+      <w:r>
+        <w:rPr>
+          <w:rFonts w:ascii="Liberation Serif" w:hAnsi="Liberation Serif" w:eastAsia="Liberation Serif" w:cs="Liberation Serif"/>
+          <w:noProof w:val="0"/>
+          <w:sz w:val="24"/>
+          <w:szCs w:val="24"/>
+          <w:lang w:val="es-AR"/>
+        </w:rPr>
+        <w:t xml:space="preserve"> también </w:t>
+      </w:r>
+      <w:r>
+        <w:rPr>
+          <w:rFonts w:ascii="Liberation Serif" w:hAnsi="Liberation Serif" w:eastAsia="Liberation Serif" w:cs="Liberation Serif"/>
+          <w:noProof w:val="0"/>
+          <w:sz w:val="24"/>
+          <w:szCs w:val="24"/>
+          <w:lang w:val="es-AR"/>
+        </w:rPr>
+        <w:t>a la celda de X</w:t>
+      </w:r>
+    </w:p>
+    <w:p>
+      <w:r>
+        <w:rPr>
+          <w:rFonts w:ascii="Liberation Serif" w:hAnsi="Liberation Serif" w:eastAsia="Liberation Serif" w:cs="Liberation Serif"/>
+          <w:noProof w:val="0"/>
+          <w:sz w:val="24"/>
+          <w:szCs w:val="24"/>
+          <w:lang w:val="es-AR"/>
+        </w:rPr>
+        <w:t>{</w:t>
+      </w:r>
+      <w:proofErr w:type="spellStart"/>
+      <w:r>
+        <w:rPr>
+          <w:rFonts w:ascii="Liberation Serif" w:hAnsi="Liberation Serif" w:eastAsia="Liberation Serif" w:cs="Liberation Serif"/>
+          <w:noProof w:val="0"/>
+          <w:sz w:val="24"/>
+          <w:szCs w:val="24"/>
+          <w:lang w:val="es-AR"/>
+        </w:rPr>
+        <w:t>Browse</w:t>
+      </w:r>
+      <w:proofErr w:type="spellEnd"/>
+      <w:r>
+        <w:rPr>
+          <w:rFonts w:ascii="Liberation Serif" w:hAnsi="Liberation Serif" w:eastAsia="Liberation Serif" w:cs="Liberation Serif"/>
+          <w:noProof w:val="0"/>
+          <w:sz w:val="24"/>
+          <w:szCs w:val="24"/>
+          <w:lang w:val="es-AR"/>
+        </w:rPr>
+        <w:t xml:space="preserve"> {Access X} == 10} # </w:t>
+      </w:r>
+      <w:r>
+        <w:rPr>
+          <w:rFonts w:ascii="Liberation Serif" w:hAnsi="Liberation Serif" w:eastAsia="Liberation Serif" w:cs="Liberation Serif"/>
+          <w:noProof w:val="0"/>
+          <w:sz w:val="24"/>
+          <w:szCs w:val="24"/>
+          <w:lang w:val="es-AR"/>
+        </w:rPr>
+        <w:t>True</w:t>
+      </w:r>
+    </w:p>
+    <w:p>
+      <w:r>
+        <w:rPr>
+          <w:rFonts w:ascii="Liberation Serif" w:hAnsi="Liberation Serif" w:eastAsia="Liberation Serif" w:cs="Liberation Serif"/>
+          <w:noProof w:val="0"/>
+          <w:sz w:val="24"/>
+          <w:szCs w:val="24"/>
+          <w:lang w:val="es-AR"/>
+        </w:rPr>
+        <w:t>{</w:t>
+      </w:r>
+      <w:proofErr w:type="spellStart"/>
+      <w:r>
+        <w:rPr>
+          <w:rFonts w:ascii="Liberation Serif" w:hAnsi="Liberation Serif" w:eastAsia="Liberation Serif" w:cs="Liberation Serif"/>
+          <w:noProof w:val="0"/>
+          <w:sz w:val="24"/>
+          <w:szCs w:val="24"/>
+          <w:lang w:val="es-AR"/>
+        </w:rPr>
+        <w:t>Browse</w:t>
+      </w:r>
+      <w:proofErr w:type="spellEnd"/>
+      <w:r>
+        <w:rPr>
+          <w:rFonts w:ascii="Liberation Serif" w:hAnsi="Liberation Serif" w:eastAsia="Liberation Serif" w:cs="Liberation Serif"/>
+          <w:noProof w:val="0"/>
+          <w:sz w:val="24"/>
+          <w:szCs w:val="24"/>
+          <w:lang w:val="es-AR"/>
+        </w:rPr>
+        <w:t xml:space="preserve"> X==Y} #</w:t>
+      </w:r>
+      <w:r>
+        <w:rPr>
+          <w:rFonts w:ascii="Liberation Serif" w:hAnsi="Liberation Serif" w:eastAsia="Liberation Serif" w:cs="Liberation Serif"/>
+          <w:noProof w:val="0"/>
+          <w:sz w:val="24"/>
+          <w:szCs w:val="24"/>
+          <w:lang w:val="es-AR"/>
+        </w:rPr>
+        <w:t>True, refieren a la misma celda</w:t>
+      </w:r>
+    </w:p>
+    <w:p>
+      <w:r>
+        <w:rPr>
+          <w:rFonts w:ascii="Liberation Serif" w:hAnsi="Liberation Serif" w:eastAsia="Liberation Serif" w:cs="Liberation Serif"/>
+          <w:noProof w:val="0"/>
+          <w:sz w:val="24"/>
+          <w:szCs w:val="24"/>
+          <w:lang w:val="es-AR"/>
+        </w:rPr>
+        <w:t>Z={</w:t>
+      </w:r>
+      <w:proofErr w:type="spellStart"/>
+      <w:r>
+        <w:rPr>
+          <w:rFonts w:ascii="Liberation Serif" w:hAnsi="Liberation Serif" w:eastAsia="Liberation Serif" w:cs="Liberation Serif"/>
+          <w:noProof w:val="0"/>
+          <w:sz w:val="24"/>
+          <w:szCs w:val="24"/>
+          <w:lang w:val="es-AR"/>
+        </w:rPr>
+        <w:t>NewCell</w:t>
+      </w:r>
+      <w:proofErr w:type="spellEnd"/>
+      <w:r>
+        <w:rPr>
+          <w:rFonts w:ascii="Liberation Serif" w:hAnsi="Liberation Serif" w:eastAsia="Liberation Serif" w:cs="Liberation Serif"/>
+          <w:noProof w:val="0"/>
+          <w:sz w:val="24"/>
+          <w:szCs w:val="24"/>
+          <w:lang w:val="es-AR"/>
+        </w:rPr>
+        <w:t xml:space="preserve"> 10} #</w:t>
+      </w:r>
+      <w:r>
+        <w:rPr>
+          <w:rFonts w:ascii="Liberation Serif" w:hAnsi="Liberation Serif" w:eastAsia="Liberation Serif" w:cs="Liberation Serif"/>
+          <w:noProof w:val="0"/>
+          <w:sz w:val="24"/>
+          <w:szCs w:val="24"/>
+          <w:lang w:val="es-AR"/>
+        </w:rPr>
+        <w:t xml:space="preserve">Ahora Z refiere </w:t>
+      </w:r>
+      <w:r>
+        <w:rPr>
+          <w:rFonts w:ascii="Liberation Serif" w:hAnsi="Liberation Serif" w:eastAsia="Liberation Serif" w:cs="Liberation Serif"/>
+          <w:noProof w:val="0"/>
+          <w:sz w:val="24"/>
+          <w:szCs w:val="24"/>
+          <w:lang w:val="es-AR"/>
+        </w:rPr>
+        <w:t>a una</w:t>
+      </w:r>
+      <w:r>
+        <w:rPr>
+          <w:rFonts w:ascii="Liberation Serif" w:hAnsi="Liberation Serif" w:eastAsia="Liberation Serif" w:cs="Liberation Serif"/>
+          <w:noProof w:val="0"/>
+          <w:sz w:val="24"/>
+          <w:szCs w:val="24"/>
+          <w:lang w:val="es-AR"/>
+        </w:rPr>
+        <w:t xml:space="preserve"> *nueva* celda que tiene 10</w:t>
+      </w:r>
+    </w:p>
+    <w:p>
+      <w:r>
+        <w:rPr>
+          <w:rFonts w:ascii="Liberation Serif" w:hAnsi="Liberation Serif" w:eastAsia="Liberation Serif" w:cs="Liberation Serif"/>
+          <w:noProof w:val="0"/>
+          <w:sz w:val="24"/>
+          <w:szCs w:val="24"/>
+          <w:lang w:val="es-AR"/>
+        </w:rPr>
+        <w:t>{</w:t>
+      </w:r>
+      <w:proofErr w:type="spellStart"/>
+      <w:r>
+        <w:rPr>
+          <w:rFonts w:ascii="Liberation Serif" w:hAnsi="Liberation Serif" w:eastAsia="Liberation Serif" w:cs="Liberation Serif"/>
+          <w:noProof w:val="0"/>
+          <w:sz w:val="24"/>
+          <w:szCs w:val="24"/>
+          <w:lang w:val="es-AR"/>
+        </w:rPr>
+        <w:t>Browse</w:t>
+      </w:r>
+      <w:proofErr w:type="spellEnd"/>
+      <w:r>
+        <w:rPr>
+          <w:rFonts w:ascii="Liberation Serif" w:hAnsi="Liberation Serif" w:eastAsia="Liberation Serif" w:cs="Liberation Serif"/>
+          <w:noProof w:val="0"/>
+          <w:sz w:val="24"/>
+          <w:szCs w:val="24"/>
+          <w:lang w:val="es-AR"/>
+        </w:rPr>
+        <w:t xml:space="preserve"> Z==Y} #</w:t>
+      </w:r>
+      <w:r>
+        <w:rPr>
+          <w:rFonts w:ascii="Liberation Serif" w:hAnsi="Liberation Serif" w:eastAsia="Liberation Serif" w:cs="Liberation Serif"/>
+          <w:noProof w:val="0"/>
+          <w:sz w:val="24"/>
+          <w:szCs w:val="24"/>
+          <w:lang w:val="es-AR"/>
+        </w:rPr>
+        <w:t>Falso, pues las celdas a las que refieren son distintas</w:t>
+      </w:r>
+    </w:p>
+    <w:p>
+      <w:pPr>
+        <w:pStyle w:val="Normal"/>
+        <w:rPr>
+          <w:rFonts w:ascii="Liberation Serif" w:hAnsi="Liberation Serif" w:eastAsia="Liberation Serif" w:cs="Liberation Serif"/>
+          <w:noProof w:val="0"/>
+          <w:sz w:val="24"/>
+          <w:szCs w:val="24"/>
+          <w:lang w:val="es-AR"/>
+        </w:rPr>
+      </w:pPr>
+      <w:r>
+        <w:rPr>
+          <w:rFonts w:ascii="Liberation Serif" w:hAnsi="Liberation Serif" w:eastAsia="Liberation Serif" w:cs="Liberation Serif"/>
+          <w:noProof w:val="0"/>
+          <w:sz w:val="24"/>
+          <w:szCs w:val="24"/>
+          <w:lang w:val="es-AR"/>
+        </w:rPr>
+        <w:t>{</w:t>
+      </w:r>
+      <w:proofErr w:type="spellStart"/>
+      <w:r>
+        <w:rPr>
+          <w:rFonts w:ascii="Liberation Serif" w:hAnsi="Liberation Serif" w:eastAsia="Liberation Serif" w:cs="Liberation Serif"/>
+          <w:noProof w:val="0"/>
+          <w:sz w:val="24"/>
+          <w:szCs w:val="24"/>
+          <w:lang w:val="es-AR"/>
+        </w:rPr>
+        <w:t>Browse</w:t>
+      </w:r>
+      <w:proofErr w:type="spellEnd"/>
+      <w:r>
+        <w:rPr>
+          <w:rFonts w:ascii="Liberation Serif" w:hAnsi="Liberation Serif" w:eastAsia="Liberation Serif" w:cs="Liberation Serif"/>
+          <w:noProof w:val="0"/>
+          <w:sz w:val="24"/>
+          <w:szCs w:val="24"/>
+          <w:lang w:val="es-AR"/>
+        </w:rPr>
+        <w:t xml:space="preserve"> @X==@Z} #</w:t>
+      </w:r>
+      <w:r>
+        <w:rPr>
+          <w:rFonts w:ascii="Liberation Serif" w:hAnsi="Liberation Serif" w:eastAsia="Liberation Serif" w:cs="Liberation Serif"/>
+          <w:noProof w:val="0"/>
+          <w:sz w:val="24"/>
+          <w:szCs w:val="24"/>
+          <w:lang w:val="es-AR"/>
+        </w:rPr>
+        <w:t>Verdadero, las celdas almacenan el mismo valor</w:t>
+      </w:r>
+    </w:p>
+    <w:p>
+      <w:pPr>
+        <w:pStyle w:val="Normal"/>
+        <w:rPr>
+          <w:rFonts w:ascii="Liberation Serif" w:hAnsi="Liberation Serif" w:eastAsia="Liberation Serif" w:cs="Liberation Serif"/>
+          <w:noProof w:val="0"/>
+          <w:sz w:val="24"/>
+          <w:szCs w:val="24"/>
+          <w:lang w:val="es-AR"/>
+        </w:rPr>
+      </w:pPr>
+    </w:p>
+    <w:p w14:noSpellErr="1">
+      <w:pPr>
+        <w:pStyle w:val="Normal"/>
+        <w:rPr>
+          <w:b w:val="1"/>
+          <w:bCs w:val="1"/>
+          <w:color w:val="00000A"/>
+          <w:sz w:val="24"/>
+          <w:szCs w:val="24"/>
+          <w:u w:val="single"/>
+          <w:lang w:val="es-AR" w:eastAsia="zh-CN" w:bidi="hi-IN"/>
+        </w:rPr>
+      </w:pPr>
+      <w:r>
+        <w:rPr>
+          <w:b w:val="1"/>
+          <w:bCs w:val="1"/>
+          <w:color w:val="00000A"/>
+          <w:sz w:val="24"/>
+          <w:szCs w:val="24"/>
+          <w:u w:val="single"/>
+          <w:lang w:val="es-AR" w:eastAsia="zh-CN" w:bidi="hi-IN"/>
+        </w:rPr>
+        <w:t xml:space="preserve">Ejercicio </w:t>
+      </w:r>
+      <w:r>
+        <w:rPr>
+          <w:b w:val="1"/>
+          <w:bCs w:val="1"/>
+          <w:color w:val="00000A"/>
+          <w:sz w:val="24"/>
+          <w:szCs w:val="24"/>
+          <w:u w:val="single"/>
+          <w:lang w:val="es-AR" w:eastAsia="zh-CN" w:bidi="hi-IN"/>
+        </w:rPr>
+        <w:t>1</w:t>
+      </w:r>
+      <w:r>
+        <w:rPr>
+          <w:b w:val="1"/>
+          <w:bCs w:val="1"/>
+          <w:color w:val="00000A"/>
+          <w:sz w:val="24"/>
+          <w:szCs w:val="24"/>
+          <w:u w:val="single"/>
+          <w:lang w:val="es-AR" w:eastAsia="zh-CN" w:bidi="hi-IN"/>
+        </w:rPr>
+        <w:t>3</w:t>
+      </w:r>
+      <w:r>
+        <w:rPr>
+          <w:b w:val="1"/>
+          <w:bCs w:val="1"/>
+          <w:color w:val="00000A"/>
+          <w:sz w:val="24"/>
+          <w:szCs w:val="24"/>
+          <w:u w:val="single"/>
+          <w:lang w:val="es-AR" w:eastAsia="zh-CN" w:bidi="hi-IN"/>
+        </w:rPr>
+        <w:t>:</w:t>
+      </w:r>
+    </w:p>
+    <w:p>
+      <w:pPr>
+        <w:pStyle w:val="Normal"/>
+        <w:rPr>
+          <w:rFonts w:ascii="Liberation Serif" w:hAnsi="Liberation Serif" w:eastAsia="Liberation Serif" w:cs="Liberation Serif"/>
+          <w:noProof w:val="0"/>
+          <w:sz w:val="24"/>
+          <w:szCs w:val="24"/>
+          <w:lang w:val="es-AR"/>
+        </w:rPr>
+      </w:pPr>
     </w:p>
     <w:sectPr>
       <w:type w:val="nextPage"/>

</xml_diff>